<commit_message>
added user history and adminProduct in code
</commit_message>
<xml_diff>
--- a/02-Requirements/T5_HISTORIA_DE_USUARIO.docx
+++ b/02-Requirements/T5_HISTORIA_DE_USUARIO.docx
@@ -312,19 +312,7 @@
               <w:t>●</w:t>
             </w:r>
             <w:r>
-              <w:t xml:space="preserve">En la </w:t>
-            </w:r>
-            <w:r>
-              <w:t>página</w:t>
-            </w:r>
-            <w:r>
-              <w:t xml:space="preserve"> principal se podrá observar información de la </w:t>
-            </w:r>
-            <w:r>
-              <w:t>panadería y a</w:t>
-            </w:r>
-            <w:r>
-              <w:t>l desplegar el menú, el cliente podrá visualizar los productos</w:t>
+              <w:t>Verificar que las imágenes e información se muestren y se actualicen correctamente</w:t>
             </w:r>
           </w:p>
         </w:tc>
@@ -461,13 +449,7 @@
               <w:rPr>
                 <w:b/>
               </w:rPr>
-              <w:t>Número: REQ 00</w:t>
-            </w:r>
-            <w:r>
-              <w:rPr>
-                <w:b/>
-              </w:rPr>
-              <w:t>2</w:t>
+              <w:t>Número: REQ 002</w:t>
             </w:r>
           </w:p>
         </w:tc>
@@ -696,16 +678,21 @@
               <w:t>●</w:t>
             </w:r>
             <w:r>
-              <w:t xml:space="preserve">Si el cliente se encuentra registrado, el sistema mostrara u mensaje que diga que el cliente ya </w:t>
-            </w:r>
-            <w:proofErr w:type="spellStart"/>
-            <w:r>
-              <w:t>esta</w:t>
-            </w:r>
-            <w:proofErr w:type="spellEnd"/>
-            <w:r>
-              <w:t xml:space="preserve"> registrado.</w:t>
-            </w:r>
+              <w:rPr>
+                <w:color w:val="000000"/>
+              </w:rPr>
+              <w:t>Mostrar el mensaje "Datos guardados correctamente"</w:t>
+            </w:r>
+          </w:p>
+          <w:p>
+            <w:pPr>
+              <w:tabs>
+                <w:tab w:val="center" w:pos="3303"/>
+              </w:tabs>
+              <w:rPr>
+                <w:lang w:val="es-EC"/>
+              </w:rPr>
+            </w:pPr>
           </w:p>
         </w:tc>
       </w:tr>
@@ -841,13 +828,7 @@
               <w:rPr>
                 <w:b/>
               </w:rPr>
-              <w:t>Número: REQ 00</w:t>
-            </w:r>
-            <w:r>
-              <w:rPr>
-                <w:b/>
-              </w:rPr>
-              <w:t>3</w:t>
+              <w:t>Número: REQ 003</w:t>
             </w:r>
           </w:p>
         </w:tc>
@@ -870,6 +851,9 @@
             <w:r>
               <w:t>: Cliente</w:t>
             </w:r>
+            <w:r>
+              <w:t xml:space="preserve"> - Gerente</w:t>
+            </w:r>
           </w:p>
         </w:tc>
       </w:tr>
@@ -890,7 +874,13 @@
               <w:t xml:space="preserve">Nombre Historia: </w:t>
             </w:r>
             <w:r>
-              <w:t>Inicio de Sesión</w:t>
+              <w:t>Inici</w:t>
+            </w:r>
+            <w:r>
+              <w:t>ar</w:t>
+            </w:r>
+            <w:r>
+              <w:t xml:space="preserve"> Sesión</w:t>
             </w:r>
           </w:p>
         </w:tc>
@@ -1068,7 +1058,7 @@
               <w:t>●</w:t>
             </w:r>
             <w:r>
-              <w:t xml:space="preserve">Validación de usuario y contraseña registrados según el cliente </w:t>
+              <w:t>Verificar que se pueda acceder al sistema con un usuario y una contraseña</w:t>
             </w:r>
           </w:p>
         </w:tc>
@@ -1206,13 +1196,7 @@
               <w:rPr>
                 <w:b/>
               </w:rPr>
-              <w:t>Número: REQ 00</w:t>
-            </w:r>
-            <w:r>
-              <w:rPr>
-                <w:b/>
-              </w:rPr>
-              <w:t>4</w:t>
+              <w:t>Número: REQ 004</w:t>
             </w:r>
           </w:p>
         </w:tc>
@@ -1233,7 +1217,10 @@
               <w:t>Usuario</w:t>
             </w:r>
             <w:r>
-              <w:t>: Cliente</w:t>
+              <w:t xml:space="preserve">: </w:t>
+            </w:r>
+            <w:r>
+              <w:t>Gerente</w:t>
             </w:r>
           </w:p>
         </w:tc>
@@ -1255,7 +1242,7 @@
               <w:t xml:space="preserve">Nombre Historia: </w:t>
             </w:r>
             <w:r>
-              <w:t>Carrito de Compras</w:t>
+              <w:t>Administrar Productos</w:t>
             </w:r>
           </w:p>
         </w:tc>
@@ -1386,7 +1373,7 @@
                 <w:color w:val="000000"/>
                 <w:lang w:eastAsia="es-EC"/>
               </w:rPr>
-              <w:t>El cliente podrá visualizar las compras de los productos que ha seleccionado, en este apartado se reflejará el valor a pagar por los productos seleccionados.</w:t>
+              <w:t>En esta ventana se podrá agregar, eliminar o actualizar los productos en la base de datos.</w:t>
             </w:r>
           </w:p>
         </w:tc>
@@ -1422,10 +1409,1462 @@
               <w:t>●</w:t>
             </w:r>
             <w:r>
-              <w:t xml:space="preserve">Se mostrará un mensaje de confirmación </w:t>
-            </w:r>
-            <w:r>
-              <w:t xml:space="preserve"> </w:t>
+              <w:t xml:space="preserve">Mensaje con la confirmación de actualización de </w:t>
+            </w:r>
+            <w:r>
+              <w:t>l</w:t>
+            </w:r>
+            <w:r>
+              <w:t xml:space="preserve">a </w:t>
+            </w:r>
+            <w:r>
+              <w:t>información</w:t>
+            </w:r>
+            <w:r>
+              <w:t xml:space="preserve"> en la base de datos.</w:t>
+            </w:r>
+          </w:p>
+        </w:tc>
+      </w:tr>
+      <w:tr>
+        <w:trPr>
+          <w:trHeight w:val="585"/>
+        </w:trPr>
+        <w:tc>
+          <w:tcPr>
+            <w:tcW w:w="8503" w:type="dxa"/>
+            <w:gridSpan w:val="3"/>
+            <w:shd w:val="clear" w:color="auto" w:fill="FFFFFF"/>
+          </w:tcPr>
+          <w:p>
+            <w:pPr>
+              <w:spacing w:after="142"/>
+            </w:pPr>
+            <w:r>
+              <w:rPr>
+                <w:b/>
+              </w:rPr>
+              <w:t xml:space="preserve">Tiempo de Desarrollo: </w:t>
+            </w:r>
+            <w:r>
+              <w:t>4 horas</w:t>
+            </w:r>
+          </w:p>
+        </w:tc>
+      </w:tr>
+    </w:tbl>
+    <w:p>
+      <w:pPr>
+        <w:spacing w:after="240"/>
+        <w:rPr>
+          <w:color w:val="000000"/>
+          <w:lang w:val="es-EC" w:eastAsia="es-EC"/>
+        </w:rPr>
+      </w:pPr>
+    </w:p>
+    <w:p>
+      <w:pPr>
+        <w:spacing w:line="360" w:lineRule="auto"/>
+        <w:jc w:val="both"/>
+        <w:rPr>
+          <w:rFonts w:ascii="Arial" w:hAnsi="Arial" w:cs="Arial"/>
+          <w:b/>
+          <w:lang w:eastAsia="es-EC"/>
+        </w:rPr>
+      </w:pPr>
+      <w:r>
+        <w:rPr>
+          <w:b/>
+        </w:rPr>
+        <w:t>1.</w:t>
+      </w:r>
+      <w:r>
+        <w:rPr>
+          <w:b/>
+        </w:rPr>
+        <w:t>7</w:t>
+      </w:r>
+      <w:r>
+        <w:rPr>
+          <w:b/>
+        </w:rPr>
+        <w:t xml:space="preserve"> Requisito Funcional </w:t>
+      </w:r>
+      <w:r>
+        <w:rPr>
+          <w:b/>
+        </w:rPr>
+        <w:t>7</w:t>
+      </w:r>
+    </w:p>
+    <w:tbl>
+      <w:tblPr>
+        <w:tblW w:w="8503" w:type="dxa"/>
+        <w:tblInd w:w="-101" w:type="dxa"/>
+        <w:tblBorders>
+          <w:top w:val="single" w:sz="12" w:space="0" w:color="000000"/>
+          <w:left w:val="single" w:sz="12" w:space="0" w:color="000000"/>
+          <w:bottom w:val="single" w:sz="12" w:space="0" w:color="000000"/>
+          <w:right w:val="single" w:sz="12" w:space="0" w:color="000000"/>
+          <w:insideH w:val="single" w:sz="12" w:space="0" w:color="000000"/>
+          <w:insideV w:val="single" w:sz="12" w:space="0" w:color="000000"/>
+        </w:tblBorders>
+        <w:tblLayout w:type="fixed"/>
+        <w:tblLook w:val="0400" w:firstRow="0" w:lastRow="0" w:firstColumn="0" w:lastColumn="0" w:noHBand="0" w:noVBand="1"/>
+      </w:tblPr>
+      <w:tblGrid>
+        <w:gridCol w:w="2270"/>
+        <w:gridCol w:w="1920"/>
+        <w:gridCol w:w="4313"/>
+      </w:tblGrid>
+      <w:tr>
+        <w:trPr>
+          <w:trHeight w:val="700"/>
+        </w:trPr>
+        <w:tc>
+          <w:tcPr>
+            <w:tcW w:w="8503" w:type="dxa"/>
+            <w:gridSpan w:val="3"/>
+          </w:tcPr>
+          <w:p>
+            <w:pPr>
+              <w:jc w:val="right"/>
+              <w:rPr>
+                <w:color w:val="FF9900"/>
+              </w:rPr>
+            </w:pPr>
+            <w:r>
+              <w:rPr>
+                <w:b/>
+                <w:sz w:val="26"/>
+                <w:szCs w:val="26"/>
+              </w:rPr>
+              <w:t>HISTORIA DE USUARIO</w:t>
+            </w:r>
+          </w:p>
+        </w:tc>
+      </w:tr>
+      <w:tr>
+        <w:trPr>
+          <w:trHeight w:val="610"/>
+        </w:trPr>
+        <w:tc>
+          <w:tcPr>
+            <w:tcW w:w="2270" w:type="dxa"/>
+            <w:shd w:val="clear" w:color="auto" w:fill="ACB9CA" w:themeFill="text2" w:themeFillTint="66"/>
+          </w:tcPr>
+          <w:p>
+            <w:r>
+              <w:rPr>
+                <w:b/>
+              </w:rPr>
+              <w:t>Número: REQ 00</w:t>
+            </w:r>
+            <w:r>
+              <w:rPr>
+                <w:b/>
+              </w:rPr>
+              <w:t>7</w:t>
+            </w:r>
+          </w:p>
+        </w:tc>
+        <w:tc>
+          <w:tcPr>
+            <w:tcW w:w="6233" w:type="dxa"/>
+            <w:gridSpan w:val="2"/>
+            <w:shd w:val="clear" w:color="auto" w:fill="ACB9CA" w:themeFill="text2" w:themeFillTint="66"/>
+          </w:tcPr>
+          <w:p>
+            <w:pPr>
+              <w:ind w:left="10"/>
+            </w:pPr>
+            <w:r>
+              <w:rPr>
+                <w:b/>
+              </w:rPr>
+              <w:t>Usuario</w:t>
+            </w:r>
+            <w:r>
+              <w:t>: Cliente</w:t>
+            </w:r>
+          </w:p>
+        </w:tc>
+      </w:tr>
+      <w:tr>
+        <w:trPr>
+          <w:trHeight w:val="620"/>
+        </w:trPr>
+        <w:tc>
+          <w:tcPr>
+            <w:tcW w:w="8503" w:type="dxa"/>
+            <w:gridSpan w:val="3"/>
+          </w:tcPr>
+          <w:p>
+            <w:r>
+              <w:rPr>
+                <w:b/>
+              </w:rPr>
+              <w:t xml:space="preserve">Nombre Historia: </w:t>
+            </w:r>
+            <w:r>
+              <w:t>Carrito de Compras</w:t>
+            </w:r>
+          </w:p>
+        </w:tc>
+      </w:tr>
+      <w:tr>
+        <w:trPr>
+          <w:trHeight w:val="619"/>
+        </w:trPr>
+        <w:tc>
+          <w:tcPr>
+            <w:tcW w:w="4190" w:type="dxa"/>
+            <w:gridSpan w:val="2"/>
+            <w:shd w:val="clear" w:color="auto" w:fill="ACB9CA" w:themeFill="text2" w:themeFillTint="66"/>
+          </w:tcPr>
+          <w:p>
+            <w:r>
+              <w:rPr>
+                <w:b/>
+              </w:rPr>
+              <w:t xml:space="preserve">Prioridad en negocio: </w:t>
+            </w:r>
+            <w:r>
+              <w:t>Alta</w:t>
+            </w:r>
+          </w:p>
+        </w:tc>
+        <w:tc>
+          <w:tcPr>
+            <w:tcW w:w="4313" w:type="dxa"/>
+            <w:shd w:val="clear" w:color="auto" w:fill="ACB9CA" w:themeFill="text2" w:themeFillTint="66"/>
+          </w:tcPr>
+          <w:p>
+            <w:pPr>
+              <w:ind w:left="10"/>
+            </w:pPr>
+            <w:r>
+              <w:rPr>
+                <w:b/>
+              </w:rPr>
+              <w:t>Riesgo en desarrollo</w:t>
+            </w:r>
+            <w:r>
+              <w:t>: Alta</w:t>
+            </w:r>
+          </w:p>
+        </w:tc>
+      </w:tr>
+      <w:tr>
+        <w:trPr>
+          <w:trHeight w:val="603"/>
+        </w:trPr>
+        <w:tc>
+          <w:tcPr>
+            <w:tcW w:w="8503" w:type="dxa"/>
+            <w:gridSpan w:val="3"/>
+          </w:tcPr>
+          <w:p>
+            <w:r>
+              <w:rPr>
+                <w:b/>
+              </w:rPr>
+              <w:t xml:space="preserve">Iteración Asignada: </w:t>
+            </w:r>
+            <w:r>
+              <w:t>1</w:t>
+            </w:r>
+          </w:p>
+        </w:tc>
+      </w:tr>
+      <w:tr>
+        <w:trPr>
+          <w:trHeight w:val="619"/>
+        </w:trPr>
+        <w:tc>
+          <w:tcPr>
+            <w:tcW w:w="8503" w:type="dxa"/>
+            <w:gridSpan w:val="3"/>
+            <w:shd w:val="clear" w:color="auto" w:fill="ACB9CA" w:themeFill="text2" w:themeFillTint="66"/>
+          </w:tcPr>
+          <w:p>
+            <w:r>
+              <w:rPr>
+                <w:b/>
+              </w:rPr>
+              <w:t xml:space="preserve">Programador Responsable:  </w:t>
+            </w:r>
+            <w:r>
+              <w:t>Luis Quintanilla</w:t>
+            </w:r>
+          </w:p>
+        </w:tc>
+      </w:tr>
+      <w:tr>
+        <w:trPr>
+          <w:trHeight w:val="1580"/>
+        </w:trPr>
+        <w:tc>
+          <w:tcPr>
+            <w:tcW w:w="8503" w:type="dxa"/>
+            <w:gridSpan w:val="3"/>
+          </w:tcPr>
+          <w:p>
+            <w:pPr>
+              <w:spacing w:after="142"/>
+            </w:pPr>
+            <w:r>
+              <w:rPr>
+                <w:b/>
+              </w:rPr>
+              <w:lastRenderedPageBreak/>
+              <w:t>Descripción:</w:t>
+            </w:r>
+          </w:p>
+          <w:p>
+            <w:pPr>
+              <w:spacing w:line="398" w:lineRule="auto"/>
+              <w:ind w:left="360" w:hanging="360"/>
+              <w:jc w:val="both"/>
+              <w:rPr>
+                <w:color w:val="000000"/>
+                <w:lang w:eastAsia="es-EC"/>
+              </w:rPr>
+            </w:pPr>
+            <w:r>
+              <w:t xml:space="preserve">● </w:t>
+            </w:r>
+            <w:r>
+              <w:rPr>
+                <w:color w:val="000000"/>
+                <w:lang w:eastAsia="es-EC"/>
+              </w:rPr>
+              <w:t>El cliente podrá visualizar las compras de los productos que ha seleccionado, en este apartado se reflejará el valor a pagar por los productos seleccionados.</w:t>
+            </w:r>
+          </w:p>
+        </w:tc>
+      </w:tr>
+      <w:tr>
+        <w:trPr>
+          <w:trHeight w:val="810"/>
+        </w:trPr>
+        <w:tc>
+          <w:tcPr>
+            <w:tcW w:w="8503" w:type="dxa"/>
+            <w:gridSpan w:val="3"/>
+            <w:shd w:val="clear" w:color="auto" w:fill="ACB9CA" w:themeFill="text2" w:themeFillTint="66"/>
+          </w:tcPr>
+          <w:p>
+            <w:pPr>
+              <w:spacing w:after="142"/>
+            </w:pPr>
+            <w:r>
+              <w:rPr>
+                <w:b/>
+              </w:rPr>
+              <w:t>Validación:</w:t>
+            </w:r>
+          </w:p>
+          <w:p>
+            <w:pPr>
+              <w:tabs>
+                <w:tab w:val="center" w:pos="3303"/>
+              </w:tabs>
+            </w:pPr>
+            <w:r>
+              <w:t xml:space="preserve">●Se mostrará un mensaje de confirmación  </w:t>
+            </w:r>
+          </w:p>
+        </w:tc>
+      </w:tr>
+      <w:tr>
+        <w:trPr>
+          <w:trHeight w:val="585"/>
+        </w:trPr>
+        <w:tc>
+          <w:tcPr>
+            <w:tcW w:w="8503" w:type="dxa"/>
+            <w:gridSpan w:val="3"/>
+            <w:shd w:val="clear" w:color="auto" w:fill="FFFFFF"/>
+          </w:tcPr>
+          <w:p>
+            <w:pPr>
+              <w:spacing w:after="142"/>
+            </w:pPr>
+            <w:r>
+              <w:rPr>
+                <w:b/>
+              </w:rPr>
+              <w:t xml:space="preserve">Tiempo de Desarrollo: </w:t>
+            </w:r>
+            <w:r>
+              <w:t>4 horas</w:t>
+            </w:r>
+          </w:p>
+        </w:tc>
+      </w:tr>
+    </w:tbl>
+    <w:p>
+      <w:pPr>
+        <w:spacing w:after="240"/>
+        <w:rPr>
+          <w:color w:val="000000"/>
+          <w:lang w:val="es-EC" w:eastAsia="es-EC"/>
+        </w:rPr>
+      </w:pPr>
+    </w:p>
+    <w:p>
+      <w:pPr>
+        <w:spacing w:line="360" w:lineRule="auto"/>
+        <w:jc w:val="both"/>
+        <w:rPr>
+          <w:rFonts w:ascii="Arial" w:hAnsi="Arial" w:cs="Arial"/>
+          <w:b/>
+          <w:lang w:eastAsia="es-EC"/>
+        </w:rPr>
+      </w:pPr>
+      <w:r>
+        <w:rPr>
+          <w:b/>
+        </w:rPr>
+        <w:t>1.</w:t>
+      </w:r>
+      <w:r>
+        <w:rPr>
+          <w:b/>
+        </w:rPr>
+        <w:t>8</w:t>
+      </w:r>
+      <w:r>
+        <w:rPr>
+          <w:b/>
+        </w:rPr>
+        <w:t xml:space="preserve"> Requisito Funcional </w:t>
+      </w:r>
+      <w:r>
+        <w:rPr>
+          <w:b/>
+        </w:rPr>
+        <w:t>8</w:t>
+      </w:r>
+    </w:p>
+    <w:tbl>
+      <w:tblPr>
+        <w:tblW w:w="8503" w:type="dxa"/>
+        <w:tblInd w:w="-101" w:type="dxa"/>
+        <w:tblBorders>
+          <w:top w:val="single" w:sz="12" w:space="0" w:color="000000"/>
+          <w:left w:val="single" w:sz="12" w:space="0" w:color="000000"/>
+          <w:bottom w:val="single" w:sz="12" w:space="0" w:color="000000"/>
+          <w:right w:val="single" w:sz="12" w:space="0" w:color="000000"/>
+          <w:insideH w:val="single" w:sz="12" w:space="0" w:color="000000"/>
+          <w:insideV w:val="single" w:sz="12" w:space="0" w:color="000000"/>
+        </w:tblBorders>
+        <w:tblLayout w:type="fixed"/>
+        <w:tblLook w:val="0400" w:firstRow="0" w:lastRow="0" w:firstColumn="0" w:lastColumn="0" w:noHBand="0" w:noVBand="1"/>
+      </w:tblPr>
+      <w:tblGrid>
+        <w:gridCol w:w="2270"/>
+        <w:gridCol w:w="1920"/>
+        <w:gridCol w:w="4313"/>
+      </w:tblGrid>
+      <w:tr>
+        <w:trPr>
+          <w:trHeight w:val="700"/>
+        </w:trPr>
+        <w:tc>
+          <w:tcPr>
+            <w:tcW w:w="8503" w:type="dxa"/>
+            <w:gridSpan w:val="3"/>
+          </w:tcPr>
+          <w:p>
+            <w:pPr>
+              <w:jc w:val="right"/>
+              <w:rPr>
+                <w:color w:val="FF9900"/>
+              </w:rPr>
+            </w:pPr>
+            <w:r>
+              <w:rPr>
+                <w:b/>
+                <w:sz w:val="26"/>
+                <w:szCs w:val="26"/>
+              </w:rPr>
+              <w:t>HISTORIA DE USUARIO</w:t>
+            </w:r>
+          </w:p>
+        </w:tc>
+      </w:tr>
+      <w:tr>
+        <w:trPr>
+          <w:trHeight w:val="610"/>
+        </w:trPr>
+        <w:tc>
+          <w:tcPr>
+            <w:tcW w:w="2270" w:type="dxa"/>
+            <w:shd w:val="clear" w:color="auto" w:fill="ACB9CA" w:themeFill="text2" w:themeFillTint="66"/>
+          </w:tcPr>
+          <w:p>
+            <w:r>
+              <w:rPr>
+                <w:b/>
+              </w:rPr>
+              <w:t>Número: REQ 00</w:t>
+            </w:r>
+            <w:r>
+              <w:rPr>
+                <w:b/>
+              </w:rPr>
+              <w:t>8</w:t>
+            </w:r>
+          </w:p>
+        </w:tc>
+        <w:tc>
+          <w:tcPr>
+            <w:tcW w:w="6233" w:type="dxa"/>
+            <w:gridSpan w:val="2"/>
+            <w:shd w:val="clear" w:color="auto" w:fill="ACB9CA" w:themeFill="text2" w:themeFillTint="66"/>
+          </w:tcPr>
+          <w:p>
+            <w:pPr>
+              <w:ind w:left="10"/>
+            </w:pPr>
+            <w:r>
+              <w:rPr>
+                <w:b/>
+              </w:rPr>
+              <w:t>Usuario</w:t>
+            </w:r>
+            <w:r>
+              <w:t>: Cliente</w:t>
+            </w:r>
+          </w:p>
+        </w:tc>
+      </w:tr>
+      <w:tr>
+        <w:trPr>
+          <w:trHeight w:val="620"/>
+        </w:trPr>
+        <w:tc>
+          <w:tcPr>
+            <w:tcW w:w="8503" w:type="dxa"/>
+            <w:gridSpan w:val="3"/>
+          </w:tcPr>
+          <w:p>
+            <w:r>
+              <w:rPr>
+                <w:b/>
+              </w:rPr>
+              <w:t xml:space="preserve">Nombre Historia: </w:t>
+            </w:r>
+            <w:r>
+              <w:t>Productos Seleccionados</w:t>
+            </w:r>
+          </w:p>
+        </w:tc>
+      </w:tr>
+      <w:tr>
+        <w:trPr>
+          <w:trHeight w:val="619"/>
+        </w:trPr>
+        <w:tc>
+          <w:tcPr>
+            <w:tcW w:w="4190" w:type="dxa"/>
+            <w:gridSpan w:val="2"/>
+            <w:shd w:val="clear" w:color="auto" w:fill="ACB9CA" w:themeFill="text2" w:themeFillTint="66"/>
+          </w:tcPr>
+          <w:p>
+            <w:r>
+              <w:rPr>
+                <w:b/>
+              </w:rPr>
+              <w:t xml:space="preserve">Prioridad en negocio: </w:t>
+            </w:r>
+            <w:r>
+              <w:t>Alta</w:t>
+            </w:r>
+          </w:p>
+        </w:tc>
+        <w:tc>
+          <w:tcPr>
+            <w:tcW w:w="4313" w:type="dxa"/>
+            <w:shd w:val="clear" w:color="auto" w:fill="ACB9CA" w:themeFill="text2" w:themeFillTint="66"/>
+          </w:tcPr>
+          <w:p>
+            <w:pPr>
+              <w:ind w:left="10"/>
+            </w:pPr>
+            <w:r>
+              <w:rPr>
+                <w:b/>
+              </w:rPr>
+              <w:t>Riesgo en desarrollo</w:t>
+            </w:r>
+            <w:r>
+              <w:t>: Alta</w:t>
+            </w:r>
+          </w:p>
+        </w:tc>
+      </w:tr>
+      <w:tr>
+        <w:trPr>
+          <w:trHeight w:val="603"/>
+        </w:trPr>
+        <w:tc>
+          <w:tcPr>
+            <w:tcW w:w="8503" w:type="dxa"/>
+            <w:gridSpan w:val="3"/>
+          </w:tcPr>
+          <w:p>
+            <w:r>
+              <w:rPr>
+                <w:b/>
+              </w:rPr>
+              <w:t xml:space="preserve">Iteración Asignada: </w:t>
+            </w:r>
+            <w:r>
+              <w:t>1</w:t>
+            </w:r>
+          </w:p>
+        </w:tc>
+      </w:tr>
+      <w:tr>
+        <w:trPr>
+          <w:trHeight w:val="619"/>
+        </w:trPr>
+        <w:tc>
+          <w:tcPr>
+            <w:tcW w:w="8503" w:type="dxa"/>
+            <w:gridSpan w:val="3"/>
+            <w:shd w:val="clear" w:color="auto" w:fill="ACB9CA" w:themeFill="text2" w:themeFillTint="66"/>
+          </w:tcPr>
+          <w:p>
+            <w:r>
+              <w:rPr>
+                <w:b/>
+              </w:rPr>
+              <w:t xml:space="preserve">Programador Responsable:  </w:t>
+            </w:r>
+            <w:r>
+              <w:t>Roberto Pallo</w:t>
+            </w:r>
+          </w:p>
+        </w:tc>
+      </w:tr>
+      <w:tr>
+        <w:trPr>
+          <w:trHeight w:val="1580"/>
+        </w:trPr>
+        <w:tc>
+          <w:tcPr>
+            <w:tcW w:w="8503" w:type="dxa"/>
+            <w:gridSpan w:val="3"/>
+          </w:tcPr>
+          <w:p>
+            <w:pPr>
+              <w:spacing w:after="142"/>
+            </w:pPr>
+            <w:r>
+              <w:rPr>
+                <w:b/>
+              </w:rPr>
+              <w:t>Descripción:</w:t>
+            </w:r>
+          </w:p>
+          <w:p>
+            <w:pPr>
+              <w:spacing w:line="398" w:lineRule="auto"/>
+              <w:ind w:left="360" w:hanging="360"/>
+              <w:jc w:val="both"/>
+              <w:rPr>
+                <w:color w:val="000000"/>
+                <w:lang w:eastAsia="es-EC"/>
+              </w:rPr>
+            </w:pPr>
+            <w:r>
+              <w:t xml:space="preserve">● </w:t>
+            </w:r>
+            <w:r>
+              <w:rPr>
+                <w:color w:val="000000"/>
+                <w:lang w:eastAsia="es-EC"/>
+              </w:rPr>
+              <w:t>Se informará al cliente de los productos seleccionados, previo al pago por su elección.</w:t>
+            </w:r>
+          </w:p>
+        </w:tc>
+      </w:tr>
+      <w:tr>
+        <w:trPr>
+          <w:trHeight w:val="810"/>
+        </w:trPr>
+        <w:tc>
+          <w:tcPr>
+            <w:tcW w:w="8503" w:type="dxa"/>
+            <w:gridSpan w:val="3"/>
+            <w:shd w:val="clear" w:color="auto" w:fill="ACB9CA" w:themeFill="text2" w:themeFillTint="66"/>
+          </w:tcPr>
+          <w:p>
+            <w:pPr>
+              <w:spacing w:after="142"/>
+            </w:pPr>
+            <w:r>
+              <w:rPr>
+                <w:b/>
+              </w:rPr>
+              <w:t>Validación:</w:t>
+            </w:r>
+          </w:p>
+          <w:p>
+            <w:pPr>
+              <w:tabs>
+                <w:tab w:val="center" w:pos="3303"/>
+              </w:tabs>
+            </w:pPr>
+            <w:r>
+              <w:t>●</w:t>
+            </w:r>
+            <w:r>
+              <w:t>Mostrando un mensaje de confirmación que impida seguir con el siguiente paso si no se está de acuerdo.</w:t>
+            </w:r>
+          </w:p>
+        </w:tc>
+      </w:tr>
+      <w:tr>
+        <w:trPr>
+          <w:trHeight w:val="585"/>
+        </w:trPr>
+        <w:tc>
+          <w:tcPr>
+            <w:tcW w:w="8503" w:type="dxa"/>
+            <w:gridSpan w:val="3"/>
+            <w:shd w:val="clear" w:color="auto" w:fill="FFFFFF"/>
+          </w:tcPr>
+          <w:p>
+            <w:pPr>
+              <w:spacing w:after="142"/>
+            </w:pPr>
+            <w:r>
+              <w:rPr>
+                <w:b/>
+              </w:rPr>
+              <w:t xml:space="preserve">Tiempo de Desarrollo: </w:t>
+            </w:r>
+            <w:r>
+              <w:t>4 horas</w:t>
+            </w:r>
+          </w:p>
+        </w:tc>
+      </w:tr>
+    </w:tbl>
+    <w:p>
+      <w:pPr>
+        <w:spacing w:after="240"/>
+        <w:rPr>
+          <w:color w:val="000000"/>
+          <w:lang w:val="es-EC" w:eastAsia="es-EC"/>
+        </w:rPr>
+      </w:pPr>
+    </w:p>
+    <w:p>
+      <w:pPr>
+        <w:spacing w:after="240"/>
+        <w:rPr>
+          <w:color w:val="000000"/>
+          <w:lang w:val="es-EC" w:eastAsia="es-EC"/>
+        </w:rPr>
+      </w:pPr>
+    </w:p>
+    <w:p>
+      <w:pPr>
+        <w:spacing w:after="240"/>
+        <w:rPr>
+          <w:color w:val="000000"/>
+          <w:lang w:val="es-EC" w:eastAsia="es-EC"/>
+        </w:rPr>
+      </w:pPr>
+    </w:p>
+    <w:p>
+      <w:pPr>
+        <w:spacing w:line="360" w:lineRule="auto"/>
+        <w:jc w:val="both"/>
+        <w:rPr>
+          <w:rFonts w:ascii="Arial" w:hAnsi="Arial" w:cs="Arial"/>
+          <w:b/>
+          <w:lang w:eastAsia="es-EC"/>
+        </w:rPr>
+      </w:pPr>
+      <w:r>
+        <w:rPr>
+          <w:b/>
+        </w:rPr>
+        <w:lastRenderedPageBreak/>
+        <w:t>1.</w:t>
+      </w:r>
+      <w:r>
+        <w:rPr>
+          <w:b/>
+        </w:rPr>
+        <w:t>9</w:t>
+      </w:r>
+      <w:r>
+        <w:rPr>
+          <w:b/>
+        </w:rPr>
+        <w:t xml:space="preserve"> Requisito Funcional </w:t>
+      </w:r>
+      <w:r>
+        <w:rPr>
+          <w:b/>
+        </w:rPr>
+        <w:t>9</w:t>
+      </w:r>
+    </w:p>
+    <w:tbl>
+      <w:tblPr>
+        <w:tblW w:w="8503" w:type="dxa"/>
+        <w:tblInd w:w="-101" w:type="dxa"/>
+        <w:tblBorders>
+          <w:top w:val="single" w:sz="12" w:space="0" w:color="000000"/>
+          <w:left w:val="single" w:sz="12" w:space="0" w:color="000000"/>
+          <w:bottom w:val="single" w:sz="12" w:space="0" w:color="000000"/>
+          <w:right w:val="single" w:sz="12" w:space="0" w:color="000000"/>
+          <w:insideH w:val="single" w:sz="12" w:space="0" w:color="000000"/>
+          <w:insideV w:val="single" w:sz="12" w:space="0" w:color="000000"/>
+        </w:tblBorders>
+        <w:tblLayout w:type="fixed"/>
+        <w:tblLook w:val="0400" w:firstRow="0" w:lastRow="0" w:firstColumn="0" w:lastColumn="0" w:noHBand="0" w:noVBand="1"/>
+      </w:tblPr>
+      <w:tblGrid>
+        <w:gridCol w:w="2270"/>
+        <w:gridCol w:w="1920"/>
+        <w:gridCol w:w="4313"/>
+      </w:tblGrid>
+      <w:tr>
+        <w:trPr>
+          <w:trHeight w:val="700"/>
+        </w:trPr>
+        <w:tc>
+          <w:tcPr>
+            <w:tcW w:w="8503" w:type="dxa"/>
+            <w:gridSpan w:val="3"/>
+          </w:tcPr>
+          <w:p>
+            <w:pPr>
+              <w:jc w:val="right"/>
+              <w:rPr>
+                <w:color w:val="FF9900"/>
+              </w:rPr>
+            </w:pPr>
+            <w:r>
+              <w:rPr>
+                <w:b/>
+                <w:sz w:val="26"/>
+                <w:szCs w:val="26"/>
+              </w:rPr>
+              <w:t>HISTORIA DE USUARIO</w:t>
+            </w:r>
+          </w:p>
+        </w:tc>
+      </w:tr>
+      <w:tr>
+        <w:trPr>
+          <w:trHeight w:val="610"/>
+        </w:trPr>
+        <w:tc>
+          <w:tcPr>
+            <w:tcW w:w="2270" w:type="dxa"/>
+            <w:shd w:val="clear" w:color="auto" w:fill="ACB9CA" w:themeFill="text2" w:themeFillTint="66"/>
+          </w:tcPr>
+          <w:p>
+            <w:r>
+              <w:rPr>
+                <w:b/>
+              </w:rPr>
+              <w:t>Número: REQ 00</w:t>
+            </w:r>
+            <w:r>
+              <w:rPr>
+                <w:b/>
+              </w:rPr>
+              <w:t>9</w:t>
+            </w:r>
+          </w:p>
+        </w:tc>
+        <w:tc>
+          <w:tcPr>
+            <w:tcW w:w="6233" w:type="dxa"/>
+            <w:gridSpan w:val="2"/>
+            <w:shd w:val="clear" w:color="auto" w:fill="ACB9CA" w:themeFill="text2" w:themeFillTint="66"/>
+          </w:tcPr>
+          <w:p>
+            <w:pPr>
+              <w:ind w:left="10"/>
+            </w:pPr>
+            <w:r>
+              <w:rPr>
+                <w:b/>
+              </w:rPr>
+              <w:t>Usuario</w:t>
+            </w:r>
+            <w:r>
+              <w:t>: Cliente</w:t>
+            </w:r>
+          </w:p>
+        </w:tc>
+      </w:tr>
+      <w:tr>
+        <w:trPr>
+          <w:trHeight w:val="620"/>
+        </w:trPr>
+        <w:tc>
+          <w:tcPr>
+            <w:tcW w:w="8503" w:type="dxa"/>
+            <w:gridSpan w:val="3"/>
+          </w:tcPr>
+          <w:p>
+            <w:r>
+              <w:rPr>
+                <w:b/>
+              </w:rPr>
+              <w:t xml:space="preserve">Nombre Historia: </w:t>
+            </w:r>
+            <w:r>
+              <w:t>Solicitar Datos de la Tarjeta</w:t>
+            </w:r>
+          </w:p>
+        </w:tc>
+      </w:tr>
+      <w:tr>
+        <w:trPr>
+          <w:trHeight w:val="619"/>
+        </w:trPr>
+        <w:tc>
+          <w:tcPr>
+            <w:tcW w:w="4190" w:type="dxa"/>
+            <w:gridSpan w:val="2"/>
+            <w:shd w:val="clear" w:color="auto" w:fill="ACB9CA" w:themeFill="text2" w:themeFillTint="66"/>
+          </w:tcPr>
+          <w:p>
+            <w:r>
+              <w:rPr>
+                <w:b/>
+              </w:rPr>
+              <w:t xml:space="preserve">Prioridad en negocio: </w:t>
+            </w:r>
+            <w:r>
+              <w:t>Alta</w:t>
+            </w:r>
+          </w:p>
+        </w:tc>
+        <w:tc>
+          <w:tcPr>
+            <w:tcW w:w="4313" w:type="dxa"/>
+            <w:shd w:val="clear" w:color="auto" w:fill="ACB9CA" w:themeFill="text2" w:themeFillTint="66"/>
+          </w:tcPr>
+          <w:p>
+            <w:pPr>
+              <w:ind w:left="10"/>
+            </w:pPr>
+            <w:r>
+              <w:rPr>
+                <w:b/>
+              </w:rPr>
+              <w:t>Riesgo en desarrollo</w:t>
+            </w:r>
+            <w:r>
+              <w:t>: Alta</w:t>
+            </w:r>
+          </w:p>
+        </w:tc>
+      </w:tr>
+      <w:tr>
+        <w:trPr>
+          <w:trHeight w:val="603"/>
+        </w:trPr>
+        <w:tc>
+          <w:tcPr>
+            <w:tcW w:w="8503" w:type="dxa"/>
+            <w:gridSpan w:val="3"/>
+          </w:tcPr>
+          <w:p>
+            <w:r>
+              <w:rPr>
+                <w:b/>
+              </w:rPr>
+              <w:t xml:space="preserve">Iteración Asignada: </w:t>
+            </w:r>
+            <w:r>
+              <w:t>1</w:t>
+            </w:r>
+          </w:p>
+        </w:tc>
+      </w:tr>
+      <w:tr>
+        <w:trPr>
+          <w:trHeight w:val="619"/>
+        </w:trPr>
+        <w:tc>
+          <w:tcPr>
+            <w:tcW w:w="8503" w:type="dxa"/>
+            <w:gridSpan w:val="3"/>
+            <w:shd w:val="clear" w:color="auto" w:fill="ACB9CA" w:themeFill="text2" w:themeFillTint="66"/>
+          </w:tcPr>
+          <w:p>
+            <w:r>
+              <w:rPr>
+                <w:b/>
+              </w:rPr>
+              <w:t xml:space="preserve">Programador Responsable:  </w:t>
+            </w:r>
+            <w:r>
+              <w:t>Valery Naranjo</w:t>
+            </w:r>
+          </w:p>
+        </w:tc>
+      </w:tr>
+      <w:tr>
+        <w:trPr>
+          <w:trHeight w:val="1580"/>
+        </w:trPr>
+        <w:tc>
+          <w:tcPr>
+            <w:tcW w:w="8503" w:type="dxa"/>
+            <w:gridSpan w:val="3"/>
+          </w:tcPr>
+          <w:p>
+            <w:pPr>
+              <w:spacing w:after="142"/>
+            </w:pPr>
+            <w:r>
+              <w:rPr>
+                <w:b/>
+              </w:rPr>
+              <w:t>Descripción:</w:t>
+            </w:r>
+          </w:p>
+          <w:p>
+            <w:pPr>
+              <w:spacing w:line="398" w:lineRule="auto"/>
+              <w:ind w:left="360" w:hanging="360"/>
+              <w:jc w:val="both"/>
+              <w:rPr>
+                <w:color w:val="000000"/>
+                <w:lang w:eastAsia="es-EC"/>
+              </w:rPr>
+            </w:pPr>
+            <w:r>
+              <w:t xml:space="preserve">● </w:t>
+            </w:r>
+            <w:r>
+              <w:rPr>
+                <w:color w:val="000000"/>
+                <w:lang w:eastAsia="es-EC"/>
+              </w:rPr>
+              <w:t>En esta sección se solicitará los datos de la tarjeta de crédito o débito del cliente para poder cobrar y facturar por su pedido</w:t>
+            </w:r>
+            <w:r>
+              <w:rPr>
+                <w:color w:val="000000"/>
+                <w:lang w:eastAsia="es-EC"/>
+              </w:rPr>
+              <w:t>.</w:t>
+            </w:r>
+          </w:p>
+        </w:tc>
+      </w:tr>
+      <w:tr>
+        <w:trPr>
+          <w:trHeight w:val="810"/>
+        </w:trPr>
+        <w:tc>
+          <w:tcPr>
+            <w:tcW w:w="8503" w:type="dxa"/>
+            <w:gridSpan w:val="3"/>
+            <w:shd w:val="clear" w:color="auto" w:fill="ACB9CA" w:themeFill="text2" w:themeFillTint="66"/>
+          </w:tcPr>
+          <w:p>
+            <w:pPr>
+              <w:spacing w:after="142"/>
+            </w:pPr>
+            <w:r>
+              <w:rPr>
+                <w:b/>
+              </w:rPr>
+              <w:t>Validación:</w:t>
+            </w:r>
+          </w:p>
+          <w:p>
+            <w:pPr>
+              <w:tabs>
+                <w:tab w:val="center" w:pos="3303"/>
+              </w:tabs>
+            </w:pPr>
+            <w:r>
+              <w:t>●</w:t>
+            </w:r>
+            <w:r>
+              <w:t xml:space="preserve">Mostrará </w:t>
+            </w:r>
+            <w:r>
+              <w:t xml:space="preserve">en pantalla </w:t>
+            </w:r>
+            <w:r>
+              <w:t>un aviso de transacción exitosa</w:t>
+            </w:r>
+            <w:r>
+              <w:t xml:space="preserve">  </w:t>
+            </w:r>
+          </w:p>
+        </w:tc>
+      </w:tr>
+      <w:tr>
+        <w:trPr>
+          <w:trHeight w:val="585"/>
+        </w:trPr>
+        <w:tc>
+          <w:tcPr>
+            <w:tcW w:w="8503" w:type="dxa"/>
+            <w:gridSpan w:val="3"/>
+            <w:shd w:val="clear" w:color="auto" w:fill="FFFFFF"/>
+          </w:tcPr>
+          <w:p>
+            <w:pPr>
+              <w:spacing w:after="142"/>
+            </w:pPr>
+            <w:r>
+              <w:rPr>
+                <w:b/>
+              </w:rPr>
+              <w:t xml:space="preserve">Tiempo de Desarrollo: </w:t>
+            </w:r>
+            <w:r>
+              <w:t>4 horas</w:t>
+            </w:r>
+          </w:p>
+        </w:tc>
+      </w:tr>
+    </w:tbl>
+    <w:p>
+      <w:pPr>
+        <w:spacing w:after="240"/>
+        <w:rPr>
+          <w:color w:val="000000"/>
+          <w:lang w:val="es-EC" w:eastAsia="es-EC"/>
+        </w:rPr>
+      </w:pPr>
+    </w:p>
+    <w:p>
+      <w:pPr>
+        <w:spacing w:line="360" w:lineRule="auto"/>
+        <w:jc w:val="both"/>
+        <w:rPr>
+          <w:rFonts w:ascii="Arial" w:hAnsi="Arial" w:cs="Arial"/>
+          <w:b/>
+          <w:lang w:eastAsia="es-EC"/>
+        </w:rPr>
+      </w:pPr>
+      <w:r>
+        <w:rPr>
+          <w:b/>
+        </w:rPr>
+        <w:t>1.</w:t>
+      </w:r>
+      <w:r>
+        <w:rPr>
+          <w:b/>
+        </w:rPr>
+        <w:t>10</w:t>
+      </w:r>
+      <w:r>
+        <w:rPr>
+          <w:b/>
+        </w:rPr>
+        <w:t xml:space="preserve"> Requisito Funcional </w:t>
+      </w:r>
+      <w:r>
+        <w:rPr>
+          <w:b/>
+        </w:rPr>
+        <w:t>10</w:t>
+      </w:r>
+    </w:p>
+    <w:tbl>
+      <w:tblPr>
+        <w:tblW w:w="8503" w:type="dxa"/>
+        <w:tblInd w:w="-101" w:type="dxa"/>
+        <w:tblBorders>
+          <w:top w:val="single" w:sz="12" w:space="0" w:color="000000"/>
+          <w:left w:val="single" w:sz="12" w:space="0" w:color="000000"/>
+          <w:bottom w:val="single" w:sz="12" w:space="0" w:color="000000"/>
+          <w:right w:val="single" w:sz="12" w:space="0" w:color="000000"/>
+          <w:insideH w:val="single" w:sz="12" w:space="0" w:color="000000"/>
+          <w:insideV w:val="single" w:sz="12" w:space="0" w:color="000000"/>
+        </w:tblBorders>
+        <w:tblLayout w:type="fixed"/>
+        <w:tblLook w:val="0400" w:firstRow="0" w:lastRow="0" w:firstColumn="0" w:lastColumn="0" w:noHBand="0" w:noVBand="1"/>
+      </w:tblPr>
+      <w:tblGrid>
+        <w:gridCol w:w="2270"/>
+        <w:gridCol w:w="1920"/>
+        <w:gridCol w:w="4313"/>
+      </w:tblGrid>
+      <w:tr>
+        <w:trPr>
+          <w:trHeight w:val="700"/>
+        </w:trPr>
+        <w:tc>
+          <w:tcPr>
+            <w:tcW w:w="8503" w:type="dxa"/>
+            <w:gridSpan w:val="3"/>
+          </w:tcPr>
+          <w:p>
+            <w:pPr>
+              <w:jc w:val="right"/>
+              <w:rPr>
+                <w:color w:val="FF9900"/>
+              </w:rPr>
+            </w:pPr>
+            <w:r>
+              <w:rPr>
+                <w:b/>
+                <w:sz w:val="26"/>
+                <w:szCs w:val="26"/>
+              </w:rPr>
+              <w:t>HISTORIA DE USUARIO</w:t>
+            </w:r>
+          </w:p>
+        </w:tc>
+      </w:tr>
+      <w:tr>
+        <w:trPr>
+          <w:trHeight w:val="610"/>
+        </w:trPr>
+        <w:tc>
+          <w:tcPr>
+            <w:tcW w:w="2270" w:type="dxa"/>
+            <w:shd w:val="clear" w:color="auto" w:fill="ACB9CA" w:themeFill="text2" w:themeFillTint="66"/>
+          </w:tcPr>
+          <w:p>
+            <w:r>
+              <w:rPr>
+                <w:b/>
+              </w:rPr>
+              <w:t>Número: REQ 009</w:t>
+            </w:r>
+          </w:p>
+        </w:tc>
+        <w:tc>
+          <w:tcPr>
+            <w:tcW w:w="6233" w:type="dxa"/>
+            <w:gridSpan w:val="2"/>
+            <w:shd w:val="clear" w:color="auto" w:fill="ACB9CA" w:themeFill="text2" w:themeFillTint="66"/>
+          </w:tcPr>
+          <w:p>
+            <w:pPr>
+              <w:ind w:left="10"/>
+            </w:pPr>
+            <w:r>
+              <w:rPr>
+                <w:b/>
+              </w:rPr>
+              <w:t>Usuario</w:t>
+            </w:r>
+            <w:r>
+              <w:t xml:space="preserve">: </w:t>
+            </w:r>
+            <w:r>
+              <w:t>Gerente</w:t>
+            </w:r>
+          </w:p>
+        </w:tc>
+      </w:tr>
+      <w:tr>
+        <w:trPr>
+          <w:trHeight w:val="620"/>
+        </w:trPr>
+        <w:tc>
+          <w:tcPr>
+            <w:tcW w:w="8503" w:type="dxa"/>
+            <w:gridSpan w:val="3"/>
+          </w:tcPr>
+          <w:p>
+            <w:r>
+              <w:rPr>
+                <w:b/>
+              </w:rPr>
+              <w:t xml:space="preserve">Nombre Historia: </w:t>
+            </w:r>
+            <w:r>
+              <w:t>Reporte</w:t>
+            </w:r>
+          </w:p>
+        </w:tc>
+      </w:tr>
+      <w:tr>
+        <w:trPr>
+          <w:trHeight w:val="619"/>
+        </w:trPr>
+        <w:tc>
+          <w:tcPr>
+            <w:tcW w:w="4190" w:type="dxa"/>
+            <w:gridSpan w:val="2"/>
+            <w:shd w:val="clear" w:color="auto" w:fill="ACB9CA" w:themeFill="text2" w:themeFillTint="66"/>
+          </w:tcPr>
+          <w:p>
+            <w:r>
+              <w:rPr>
+                <w:b/>
+              </w:rPr>
+              <w:t xml:space="preserve">Prioridad en negocio: </w:t>
+            </w:r>
+            <w:r>
+              <w:t>Alta</w:t>
+            </w:r>
+          </w:p>
+        </w:tc>
+        <w:tc>
+          <w:tcPr>
+            <w:tcW w:w="4313" w:type="dxa"/>
+            <w:shd w:val="clear" w:color="auto" w:fill="ACB9CA" w:themeFill="text2" w:themeFillTint="66"/>
+          </w:tcPr>
+          <w:p>
+            <w:pPr>
+              <w:ind w:left="10"/>
+            </w:pPr>
+            <w:r>
+              <w:rPr>
+                <w:b/>
+              </w:rPr>
+              <w:t>Riesgo en desarrollo</w:t>
+            </w:r>
+            <w:r>
+              <w:t>: Alta</w:t>
+            </w:r>
+          </w:p>
+        </w:tc>
+      </w:tr>
+      <w:tr>
+        <w:trPr>
+          <w:trHeight w:val="603"/>
+        </w:trPr>
+        <w:tc>
+          <w:tcPr>
+            <w:tcW w:w="8503" w:type="dxa"/>
+            <w:gridSpan w:val="3"/>
+          </w:tcPr>
+          <w:p>
+            <w:r>
+              <w:rPr>
+                <w:b/>
+              </w:rPr>
+              <w:t xml:space="preserve">Iteración Asignada: </w:t>
+            </w:r>
+            <w:r>
+              <w:t>1</w:t>
+            </w:r>
+          </w:p>
+        </w:tc>
+      </w:tr>
+      <w:tr>
+        <w:trPr>
+          <w:trHeight w:val="619"/>
+        </w:trPr>
+        <w:tc>
+          <w:tcPr>
+            <w:tcW w:w="8503" w:type="dxa"/>
+            <w:gridSpan w:val="3"/>
+            <w:shd w:val="clear" w:color="auto" w:fill="ACB9CA" w:themeFill="text2" w:themeFillTint="66"/>
+          </w:tcPr>
+          <w:p>
+            <w:r>
+              <w:rPr>
+                <w:b/>
+              </w:rPr>
+              <w:t xml:space="preserve">Programador Responsable:  </w:t>
+            </w:r>
+            <w:r>
+              <w:t>Javier Moreno</w:t>
+            </w:r>
+          </w:p>
+        </w:tc>
+      </w:tr>
+      <w:tr>
+        <w:trPr>
+          <w:trHeight w:val="1580"/>
+        </w:trPr>
+        <w:tc>
+          <w:tcPr>
+            <w:tcW w:w="8503" w:type="dxa"/>
+            <w:gridSpan w:val="3"/>
+          </w:tcPr>
+          <w:p>
+            <w:pPr>
+              <w:spacing w:after="142"/>
+            </w:pPr>
+            <w:r>
+              <w:rPr>
+                <w:b/>
+              </w:rPr>
+              <w:lastRenderedPageBreak/>
+              <w:t>Descripción:</w:t>
+            </w:r>
+          </w:p>
+          <w:p>
+            <w:pPr>
+              <w:spacing w:line="398" w:lineRule="auto"/>
+              <w:ind w:left="360" w:hanging="360"/>
+              <w:jc w:val="both"/>
+              <w:rPr>
+                <w:color w:val="000000"/>
+                <w:lang w:eastAsia="es-EC"/>
+              </w:rPr>
+            </w:pPr>
+            <w:r>
+              <w:t xml:space="preserve">● </w:t>
+            </w:r>
+            <w:r>
+              <w:rPr>
+                <w:color w:val="000000"/>
+                <w:lang w:eastAsia="es-EC"/>
+              </w:rPr>
+              <w:t>Balance diario de ventas, obteniendo las ganancias netas del día.</w:t>
+            </w:r>
+          </w:p>
+        </w:tc>
+      </w:tr>
+      <w:tr>
+        <w:trPr>
+          <w:trHeight w:val="810"/>
+        </w:trPr>
+        <w:tc>
+          <w:tcPr>
+            <w:tcW w:w="8503" w:type="dxa"/>
+            <w:gridSpan w:val="3"/>
+            <w:shd w:val="clear" w:color="auto" w:fill="ACB9CA" w:themeFill="text2" w:themeFillTint="66"/>
+          </w:tcPr>
+          <w:p>
+            <w:pPr>
+              <w:spacing w:after="142"/>
+            </w:pPr>
+            <w:r>
+              <w:rPr>
+                <w:b/>
+              </w:rPr>
+              <w:t>Validación:</w:t>
+            </w:r>
+          </w:p>
+          <w:p>
+            <w:pPr>
+              <w:tabs>
+                <w:tab w:val="center" w:pos="3303"/>
+              </w:tabs>
+            </w:pPr>
+            <w:r>
+              <w:t>●</w:t>
+            </w:r>
+            <w:r>
+              <w:t>Verificando que el reporte se imprima correctamente</w:t>
             </w:r>
           </w:p>
         </w:tc>

</xml_diff>